<commit_message>
Update and cleanup for final submission
</commit_message>
<xml_diff>
--- a/Software Design Document.docx
+++ b/Software Design Document.docx
@@ -418,12 +418,48 @@
           <w:p>
             <w:pPr>
               <w:spacing w:line="240" w:lineRule="auto"/>
+              <w:rPr>
+                <w:rFonts w:ascii="Times New Roman" w:hAnsi="Times New Roman" w:cs="Times New Roman"/>
+                <w:lang w:val="es-ES"/>
+              </w:rPr>
             </w:pPr>
             <w:r>
               <w:rPr>
-                <w:rFonts w:ascii="Times New Roman" w:eastAsia="Times New Roman" w:hAnsi="Times New Roman" w:cs="Times New Roman"/>
-              </w:rPr>
-              <w:t>Jaiden</w:t>
+                <w:rFonts w:ascii="Times New Roman" w:hAnsi="Times New Roman" w:cs="Times New Roman"/>
+                <w:lang w:val="es-ES"/>
+              </w:rPr>
+              <w:t>Anurupa Dhamala</w:t>
+            </w:r>
+          </w:p>
+          <w:p>
+            <w:pPr>
+              <w:spacing w:line="240" w:lineRule="auto"/>
+              <w:rPr>
+                <w:rFonts w:ascii="Times New Roman" w:hAnsi="Times New Roman" w:cs="Times New Roman"/>
+                <w:lang w:val="es-ES"/>
+              </w:rPr>
+            </w:pPr>
+            <w:r>
+              <w:rPr>
+                <w:rFonts w:ascii="Times New Roman" w:hAnsi="Times New Roman" w:cs="Times New Roman"/>
+                <w:lang w:val="es-ES"/>
+              </w:rPr>
+              <w:t>Jaiden Gann</w:t>
+            </w:r>
+          </w:p>
+          <w:p>
+            <w:pPr>
+              <w:spacing w:line="240" w:lineRule="auto"/>
+              <w:rPr>
+                <w:lang w:val="es-ES"/>
+              </w:rPr>
+            </w:pPr>
+            <w:r>
+              <w:rPr>
+                <w:rFonts w:ascii="Times New Roman" w:hAnsi="Times New Roman" w:cs="Times New Roman"/>
+                <w:lang w:val="es-ES"/>
+              </w:rPr>
+              <w:t>Jason Zielinski</w:t>
             </w:r>
           </w:p>
         </w:tc>
@@ -2623,19 +2659,19 @@
         <w:rPr>
           <w:rFonts w:ascii="Times New Roman" w:hAnsi="Times New Roman" w:cs="Times New Roman"/>
         </w:rPr>
-        <w:t xml:space="preserve">The First Contact Protocol </w:t>
-      </w:r>
-      <w:r>
-        <w:rPr>
-          <w:rFonts w:ascii="Times New Roman" w:hAnsi="Times New Roman" w:cs="Times New Roman"/>
-        </w:rPr>
-        <w:t xml:space="preserve"> combines a custom authenticated key-exchange handshake based on SIGMA-I</w:t>
-      </w:r>
-      <w:r>
-        <w:rPr>
-          <w:rFonts w:ascii="Times New Roman" w:hAnsi="Times New Roman" w:cs="Times New Roman"/>
-        </w:rPr>
-        <w:t xml:space="preserve"> / Noise-IK pattern with a private Certificate Authority and AED protected secure channel. It has three logical phases:</w:t>
+        <w:t xml:space="preserve">The First Contact Protocol  combines a mutual TLS handshake </w:t>
+      </w:r>
+      <w:r>
+        <w:rPr>
+          <w:rFonts w:ascii="Times New Roman" w:hAnsi="Times New Roman" w:cs="Times New Roman"/>
+        </w:rPr>
+        <w:t>w</w:t>
+      </w:r>
+      <w:r>
+        <w:rPr>
+          <w:rFonts w:ascii="Times New Roman" w:hAnsi="Times New Roman" w:cs="Times New Roman"/>
+        </w:rPr>
+        <w:t>ith a private Certificate Authority certificates signed by X.509 and AED protected secure channel. It has three logical phases:</w:t>
       </w:r>
     </w:p>
     <w:p>
@@ -2650,7 +2686,7 @@
         <w:pStyle w:val="ListParagraph"/>
         <w:numPr>
           <w:ilvl w:val="0"/>
-          <w:numId w:val="3"/>
+          <w:numId w:val="34"/>
         </w:numPr>
         <w:rPr>
           <w:rFonts w:ascii="Times New Roman" w:hAnsi="Times New Roman" w:cs="Times New Roman"/>
@@ -2668,7 +2704,7 @@
         <w:pStyle w:val="ListParagraph"/>
         <w:numPr>
           <w:ilvl w:val="0"/>
-          <w:numId w:val="3"/>
+          <w:numId w:val="34"/>
         </w:numPr>
         <w:rPr>
           <w:rFonts w:ascii="Times New Roman" w:hAnsi="Times New Roman" w:cs="Times New Roman"/>
@@ -2678,7 +2714,7 @@
         <w:rPr>
           <w:rFonts w:ascii="Times New Roman" w:hAnsi="Times New Roman" w:cs="Times New Roman"/>
         </w:rPr>
-        <w:t xml:space="preserve">Authentication + Key Exchange  - peers exchange ephemeral X25519 keys and CA-signed ed25519 certificates to authenticate identities. </w:t>
+        <w:t xml:space="preserve">Authentication + Key Exchange  - peers exchange Elliptic Curve Diffie-Hellman Ephemeral (ECDHE) keys and CA-signed X.509 certificates to authenticate identities. </w:t>
       </w:r>
     </w:p>
     <w:p>
@@ -2686,22 +2722,8 @@
         <w:pStyle w:val="ListParagraph"/>
         <w:numPr>
           <w:ilvl w:val="0"/>
-          <w:numId w:val="3"/>
+          <w:numId w:val="34"/>
         </w:numPr>
-        <w:rPr>
-          <w:rFonts w:ascii="Times New Roman" w:hAnsi="Times New Roman" w:cs="Times New Roman"/>
-        </w:rPr>
-      </w:pPr>
-      <w:r>
-        <w:rPr>
-          <w:rFonts w:ascii="Times New Roman" w:hAnsi="Times New Roman" w:cs="Times New Roman"/>
-        </w:rPr>
-        <w:t>Secure Channel - messages are encrypted with ChaCha20-Poly1305 under session keys derived via HKDF-SHA256</w:t>
-      </w:r>
-    </w:p>
-    <w:p>
-      <w:pPr>
-        <w:pStyle w:val="ListParagraph"/>
         <w:rPr>
           <w:rFonts w:ascii="Times New Roman" w:hAnsi="Times New Roman" w:cs="Times New Roman"/>
         </w:rPr>
@@ -2711,6 +2733,12 @@
           <w:cols w:space="720"/>
         </w:sectPr>
       </w:pPr>
+      <w:r>
+        <w:rPr>
+          <w:rFonts w:ascii="Times New Roman" w:hAnsi="Times New Roman" w:cs="Times New Roman"/>
+        </w:rPr>
+        <w:t>Secure Channel - messages are encrypted with ChaCha20-Poly1305 under session keys derived via HKDF-SHA256</w:t>
+      </w:r>
     </w:p>
     <w:p>
       <w:pPr>
@@ -2934,7 +2962,13 @@
           </w:tcPr>
           <w:p>
             <w:r>
-              <w:t>Creates the Root CA, signs Ed25519 certificates, manages JSON-based revocation list (optional).</w:t>
+              <w:t xml:space="preserve">Creates the Root CA, signs </w:t>
+            </w:r>
+            <w:r>
+              <w:t xml:space="preserve">X.509 </w:t>
+            </w:r>
+            <w:r>
+              <w:t>certificates, manages JSON-based revocation list (optional).</w:t>
             </w:r>
           </w:p>
         </w:tc>
@@ -3021,13 +3055,8 @@
             <w:tcW w:w="4675" w:type="dxa"/>
           </w:tcPr>
           <w:p>
-            <w:proofErr w:type="spellStart"/>
-            <w:r>
-              <w:t>Pytest</w:t>
-            </w:r>
-            <w:proofErr w:type="spellEnd"/>
-            <w:r>
-              <w:t xml:space="preserve"> harness with tampering, replay, and integrity scenarios.</w:t>
+            <w:r>
+              <w:t>Pytest harness with tampering, replay, and integrity scenarios.</w:t>
             </w:r>
           </w:p>
         </w:tc>
@@ -3092,21 +3121,7 @@
         <w:rPr>
           <w:rFonts w:ascii="Times New Roman" w:hAnsi="Times New Roman" w:cs="Times New Roman"/>
         </w:rPr>
-        <w:t>A mutual TLS (</w:t>
-      </w:r>
-      <w:proofErr w:type="spellStart"/>
-      <w:r>
-        <w:rPr>
-          <w:rFonts w:ascii="Times New Roman" w:hAnsi="Times New Roman" w:cs="Times New Roman"/>
-        </w:rPr>
-        <w:t>mTLS</w:t>
-      </w:r>
-      <w:proofErr w:type="spellEnd"/>
-      <w:r>
-        <w:rPr>
-          <w:rFonts w:ascii="Times New Roman" w:hAnsi="Times New Roman" w:cs="Times New Roman"/>
-        </w:rPr>
-        <w:t>) model was selected to ensure both endpoints are authenticated using X.509 certificates issued by a locally managed CA. This decision provides automatic resistance to impersonation and man-in-the-middle attacks while remaining manageable in a lab or coursework environment. The design integrates a signed JSON Certificate Revocation List (CRL) and a Merkle transparency log for auditability, providing accountability and a fail-closed validation model. Only short-lived certificates are issued to reduce the window of compromise and to simplify revocation logistics.</w:t>
+        <w:t>A mutual TLS (mTLS) model was selected to ensure both endpoints are authenticated using X.509 certificates issued by a locally managed CA. This decision provides automatic resistance to impersonation and man-in-the-middle attacks while remaining manageable in a lab or coursework environment. The design integrates a signed JSON Certificate Revocation List (CRL) and a Merkle transparency log for auditability, providing accountability and a fail-closed validation model. Only short-lived certificates are issued to reduce the window of compromise and to simplify revocation logistics.</w:t>
       </w:r>
       <w:r>
         <w:rPr>
@@ -3171,21 +3186,7 @@
         <w:rPr>
           <w:rFonts w:ascii="Times New Roman" w:hAnsi="Times New Roman" w:cs="Times New Roman"/>
         </w:rPr>
-        <w:t>The authentication framework for the First Contact Protocol is built on a mutual TLS (</w:t>
-      </w:r>
-      <w:proofErr w:type="spellStart"/>
-      <w:r>
-        <w:rPr>
-          <w:rFonts w:ascii="Times New Roman" w:hAnsi="Times New Roman" w:cs="Times New Roman"/>
-        </w:rPr>
-        <w:t>mTLS</w:t>
-      </w:r>
-      <w:proofErr w:type="spellEnd"/>
-      <w:r>
-        <w:rPr>
-          <w:rFonts w:ascii="Times New Roman" w:hAnsi="Times New Roman" w:cs="Times New Roman"/>
-        </w:rPr>
-        <w:t>) mechanism combined with a private Certificate Authority (CA). Every peer generates an RSA key pair and submits a certificate-signing request to the CA, which issues an X.509 certificate binding the user’s identity—such as “Pilot-Alpha” or “Control-Bravo”—to their public key. Each peer stores its own private key, its certificate chain, and a copy of the CA’s root certificate.</w:t>
+        <w:t>The authentication framework for the First Contact Protocol is built on a mutual TLS (mTLS) mechanism combined with a private Certificate Authority (CA). Every peer generates an RSA key pair and submits a certificate-signing request to the CA, which issues an X.509 certificate binding the user’s identity—such as “Pilot-Alpha” or “Control-Bravo”—to their public key. Each peer stores its own private key, its certificate chain, and a copy of the CA’s root certificate.</w:t>
       </w:r>
     </w:p>
     <w:p>
@@ -3852,14 +3853,12 @@
         </w:rPr>
         <w:t xml:space="preserve">The First Contact Protocol implements a layered set of mitigation strategies, validated through automated test cases that simulate real-world failure and attack scenarios. Each test </w:t>
       </w:r>
-      <w:proofErr w:type="gramStart"/>
       <w:r>
         <w:rPr>
           <w:rFonts w:ascii="Times New Roman" w:hAnsi="Times New Roman" w:cs="Times New Roman"/>
         </w:rPr>
         <w:t>suite</w:t>
       </w:r>
-      <w:proofErr w:type="gramEnd"/>
       <w:r>
         <w:rPr>
           <w:rFonts w:ascii="Times New Roman" w:hAnsi="Times New Roman" w:cs="Times New Roman"/>
@@ -4038,21 +4037,7 @@
         <w:rPr>
           <w:rFonts w:ascii="Times New Roman" w:hAnsi="Times New Roman" w:cs="Times New Roman"/>
         </w:rPr>
-        <w:t xml:space="preserve">The </w:t>
-      </w:r>
-      <w:proofErr w:type="spellStart"/>
-      <w:r>
-        <w:rPr>
-          <w:rFonts w:ascii="Times New Roman" w:hAnsi="Times New Roman" w:cs="Times New Roman"/>
-        </w:rPr>
-        <w:t>recv_loop</w:t>
-      </w:r>
-      <w:proofErr w:type="spellEnd"/>
-      <w:r>
-        <w:rPr>
-          <w:rFonts w:ascii="Times New Roman" w:hAnsi="Times New Roman" w:cs="Times New Roman"/>
-        </w:rPr>
-        <w:t xml:space="preserve"> continuously monitors for socket closure or I/O failure.</w:t>
+        <w:t>The recv_loop continuously monitors for socket closure or I/O failure.</w:t>
       </w:r>
     </w:p>
     <w:p>
@@ -4069,21 +4054,7 @@
         <w:rPr>
           <w:rFonts w:ascii="Times New Roman" w:hAnsi="Times New Roman" w:cs="Times New Roman"/>
         </w:rPr>
-        <w:t xml:space="preserve">On detection, it triggers controlled cleanup through an </w:t>
-      </w:r>
-      <w:proofErr w:type="spellStart"/>
-      <w:r>
-        <w:rPr>
-          <w:rFonts w:ascii="Times New Roman" w:hAnsi="Times New Roman" w:cs="Times New Roman"/>
-        </w:rPr>
-        <w:t>on_disconnect</w:t>
-      </w:r>
-      <w:proofErr w:type="spellEnd"/>
-      <w:r>
-        <w:rPr>
-          <w:rFonts w:ascii="Times New Roman" w:hAnsi="Times New Roman" w:cs="Times New Roman"/>
-        </w:rPr>
-        <w:t xml:space="preserve"> callback.</w:t>
+        <w:t>On detection, it triggers controlled cleanup through an on_disconnect callback.</w:t>
       </w:r>
     </w:p>
     <w:p>
@@ -4251,35 +4222,7 @@
           <w:rFonts w:ascii="Times New Roman" w:hAnsi="Times New Roman" w:cs="Times New Roman"/>
         </w:rPr>
         <w:br/>
-        <w:t>Tests validate that revoked certificates are properly rejected by verifying both the presence and cryptographic signature of ca/</w:t>
-      </w:r>
-      <w:proofErr w:type="spellStart"/>
-      <w:r>
-        <w:rPr>
-          <w:rFonts w:ascii="Times New Roman" w:hAnsi="Times New Roman" w:cs="Times New Roman"/>
-        </w:rPr>
-        <w:t>crl.json</w:t>
-      </w:r>
-      <w:proofErr w:type="spellEnd"/>
-      <w:r>
-        <w:rPr>
-          <w:rFonts w:ascii="Times New Roman" w:hAnsi="Times New Roman" w:cs="Times New Roman"/>
-        </w:rPr>
-        <w:t xml:space="preserve"> and ca/</w:t>
-      </w:r>
-      <w:proofErr w:type="spellStart"/>
-      <w:r>
-        <w:rPr>
-          <w:rFonts w:ascii="Times New Roman" w:hAnsi="Times New Roman" w:cs="Times New Roman"/>
-        </w:rPr>
-        <w:t>crl.sig</w:t>
-      </w:r>
-      <w:proofErr w:type="spellEnd"/>
-      <w:r>
-        <w:rPr>
-          <w:rFonts w:ascii="Times New Roman" w:hAnsi="Times New Roman" w:cs="Times New Roman"/>
-        </w:rPr>
-        <w:t>.</w:t>
+        <w:t>Tests validate that revoked certificates are properly rejected by verifying both the presence and cryptographic signature of ca/crl.json and ca/crl.sig.</w:t>
       </w:r>
     </w:p>
     <w:p>
@@ -4328,21 +4271,7 @@
         <w:rPr>
           <w:rFonts w:ascii="Times New Roman" w:hAnsi="Times New Roman" w:cs="Times New Roman"/>
         </w:rPr>
-        <w:t xml:space="preserve">The CRL must be signed by </w:t>
-      </w:r>
-      <w:proofErr w:type="gramStart"/>
-      <w:r>
-        <w:rPr>
-          <w:rFonts w:ascii="Times New Roman" w:hAnsi="Times New Roman" w:cs="Times New Roman"/>
-        </w:rPr>
-        <w:t>the Root</w:t>
-      </w:r>
-      <w:proofErr w:type="gramEnd"/>
-      <w:r>
-        <w:rPr>
-          <w:rFonts w:ascii="Times New Roman" w:hAnsi="Times New Roman" w:cs="Times New Roman"/>
-        </w:rPr>
-        <w:t xml:space="preserve"> CA; verification failure results in a fail-closed state.</w:t>
+        <w:t>The CRL must be signed by the Root CA; verification failure results in a fail-closed state.</w:t>
       </w:r>
     </w:p>
     <w:p>
@@ -4456,33 +4385,11 @@
           <w:rFonts w:ascii="Times New Roman" w:hAnsi="Times New Roman" w:cs="Times New Roman"/>
         </w:rPr>
       </w:pPr>
-      <w:proofErr w:type="gramStart"/>
-      <w:r>
-        <w:rPr>
-          <w:rFonts w:ascii="Times New Roman" w:hAnsi="Times New Roman" w:cs="Times New Roman"/>
-        </w:rPr>
-        <w:t>Detects</w:t>
-      </w:r>
-      <w:proofErr w:type="gramEnd"/>
-      <w:r>
-        <w:rPr>
-          <w:rFonts w:ascii="Times New Roman" w:hAnsi="Times New Roman" w:cs="Times New Roman"/>
-        </w:rPr>
-        <w:t xml:space="preserve"> unauthorized or duplicate certificate issuance and </w:t>
-      </w:r>
-      <w:proofErr w:type="gramStart"/>
-      <w:r>
-        <w:rPr>
-          <w:rFonts w:ascii="Times New Roman" w:hAnsi="Times New Roman" w:cs="Times New Roman"/>
-        </w:rPr>
-        <w:t>supports</w:t>
-      </w:r>
-      <w:proofErr w:type="gramEnd"/>
-      <w:r>
-        <w:rPr>
-          <w:rFonts w:ascii="Times New Roman" w:hAnsi="Times New Roman" w:cs="Times New Roman"/>
-        </w:rPr>
-        <w:t xml:space="preserve"> long-term accountability.</w:t>
+      <w:r>
+        <w:rPr>
+          <w:rFonts w:ascii="Times New Roman" w:hAnsi="Times New Roman" w:cs="Times New Roman"/>
+        </w:rPr>
+        <w:t>Detects unauthorized or duplicate certificate issuance and supports long-term accountability.</w:t>
       </w:r>
     </w:p>
     <w:p>
@@ -4707,13 +4614,7 @@
       <w:bookmarkStart w:id="20" w:name="_Toc213768602"/>
       <w:r>
         <w:lastRenderedPageBreak/>
-        <w:t>5</w:t>
-      </w:r>
-      <w:r>
-        <w:t xml:space="preserve">. </w:t>
-      </w:r>
-      <w:r>
-        <w:t>Evaluation and Metrics</w:t>
+        <w:t>5. Evaluation and Metrics</w:t>
       </w:r>
       <w:bookmarkEnd w:id="20"/>
     </w:p>
@@ -4727,21 +4628,7 @@
         <w:rPr>
           <w:rFonts w:ascii="Times New Roman" w:hAnsi="Times New Roman" w:cs="Times New Roman"/>
         </w:rPr>
-        <w:t>The authentication model (</w:t>
-      </w:r>
-      <w:proofErr w:type="spellStart"/>
-      <w:r>
-        <w:rPr>
-          <w:rFonts w:ascii="Times New Roman" w:hAnsi="Times New Roman" w:cs="Times New Roman"/>
-        </w:rPr>
-        <w:t>mTLS</w:t>
-      </w:r>
-      <w:proofErr w:type="spellEnd"/>
-      <w:r>
-        <w:rPr>
-          <w:rFonts w:ascii="Times New Roman" w:hAnsi="Times New Roman" w:cs="Times New Roman"/>
-        </w:rPr>
-        <w:t xml:space="preserve"> + local CA) is conceptually sound, reflecting industry standards for peer-to-peer identity validation. Short-lived certificates, a signed CRL, and a transparency log reduce long-term trust risk.</w:t>
+        <w:t>The authentication model (mTLS + local CA) is conceptually sound, reflecting industry standards for peer-to-peer identity validation. Short-lived certificates, a signed CRL, and a transparency log reduce long-term trust risk.</w:t>
       </w:r>
       <w:r>
         <w:rPr>
@@ -4803,13 +4690,72 @@
         </w:numPr>
         <w:rPr>
           <w:rFonts w:ascii="Times New Roman" w:hAnsi="Times New Roman" w:cs="Times New Roman"/>
-        </w:rPr>
-      </w:pPr>
-      <w:r>
-        <w:rPr>
-          <w:rFonts w:ascii="Times New Roman" w:hAnsi="Times New Roman" w:cs="Times New Roman"/>
-        </w:rPr>
-        <w:t>TLS context: minimum TLS 1.2; ciphers = ECDHE+AESGCM:ECDHE+CHACHA20:DHE+AESGCM:DHE+CHACHA20:!aNULL:!MD5:!DSS.</w:t>
+          <w:sz w:val="24"/>
+          <w:szCs w:val="24"/>
+        </w:rPr>
+      </w:pPr>
+      <w:r>
+        <w:rPr>
+          <w:rFonts w:ascii="Times New Roman" w:hAnsi="Times New Roman" w:cs="Times New Roman"/>
+        </w:rPr>
+        <w:t xml:space="preserve">Mutual TLS context: </w:t>
+      </w:r>
+    </w:p>
+    <w:p>
+      <w:pPr>
+        <w:numPr>
+          <w:ilvl w:val="1"/>
+          <w:numId w:val="7"/>
+        </w:numPr>
+        <w:rPr>
+          <w:rFonts w:ascii="Times New Roman" w:hAnsi="Times New Roman" w:cs="Times New Roman"/>
+          <w:sz w:val="24"/>
+          <w:szCs w:val="24"/>
+        </w:rPr>
+      </w:pPr>
+      <w:r>
+        <w:rPr>
+          <w:rFonts w:ascii="Times New Roman" w:hAnsi="Times New Roman" w:cs="Times New Roman"/>
+        </w:rPr>
+        <w:t xml:space="preserve">Minimum TLS version: 1.2 </w:t>
+      </w:r>
+    </w:p>
+    <w:p>
+      <w:pPr>
+        <w:numPr>
+          <w:ilvl w:val="1"/>
+          <w:numId w:val="7"/>
+        </w:numPr>
+        <w:rPr>
+          <w:rFonts w:ascii="Times New Roman" w:hAnsi="Times New Roman" w:cs="Times New Roman"/>
+          <w:sz w:val="24"/>
+          <w:szCs w:val="24"/>
+        </w:rPr>
+      </w:pPr>
+      <w:r>
+        <w:rPr>
+          <w:rFonts w:ascii="Times New Roman" w:hAnsi="Times New Roman" w:cs="Times New Roman"/>
+        </w:rPr>
+        <w:t>Cipher suites: ECDHE+AESGCM, ECDHE+CHACHA20, DHE+AESGCM, DHE+CHACHA20</w:t>
+      </w:r>
+    </w:p>
+    <w:p>
+      <w:pPr>
+        <w:numPr>
+          <w:ilvl w:val="1"/>
+          <w:numId w:val="7"/>
+        </w:numPr>
+        <w:rPr>
+          <w:rFonts w:ascii="Times New Roman" w:hAnsi="Times New Roman" w:cs="Times New Roman"/>
+          <w:sz w:val="24"/>
+          <w:szCs w:val="24"/>
+        </w:rPr>
+      </w:pPr>
+      <w:r>
+        <w:rPr>
+          <w:rFonts w:ascii="Times New Roman" w:hAnsi="Times New Roman" w:cs="Times New Roman"/>
+        </w:rPr>
+        <w:t>Disabled ciphers: aNULL, MD5, DSS</w:t>
       </w:r>
     </w:p>
     <w:p>
@@ -4843,21 +4789,7 @@
         <w:rPr>
           <w:rFonts w:ascii="Times New Roman" w:hAnsi="Times New Roman" w:cs="Times New Roman"/>
         </w:rPr>
-        <w:t xml:space="preserve">Networking implemented with Python’s socket and </w:t>
-      </w:r>
-      <w:proofErr w:type="spellStart"/>
-      <w:r>
-        <w:rPr>
-          <w:rFonts w:ascii="Times New Roman" w:hAnsi="Times New Roman" w:cs="Times New Roman"/>
-        </w:rPr>
-        <w:t>ssl</w:t>
-      </w:r>
-      <w:proofErr w:type="spellEnd"/>
-      <w:r>
-        <w:rPr>
-          <w:rFonts w:ascii="Times New Roman" w:hAnsi="Times New Roman" w:cs="Times New Roman"/>
-        </w:rPr>
-        <w:t xml:space="preserve"> modules.</w:t>
+        <w:t>Networking implemented with Python’s socket and ssl modules.</w:t>
       </w:r>
     </w:p>
     <w:p>
@@ -4890,21 +4822,7 @@
         <w:rPr>
           <w:rFonts w:ascii="Times New Roman" w:hAnsi="Times New Roman" w:cs="Times New Roman"/>
         </w:rPr>
-        <w:t>All errors (missing certs, expired or revoked credentials, handshake failure, network drop) are caught and logged gracefully. The test suite (</w:t>
-      </w:r>
-      <w:proofErr w:type="spellStart"/>
-      <w:r>
-        <w:rPr>
-          <w:rFonts w:ascii="Times New Roman" w:hAnsi="Times New Roman" w:cs="Times New Roman"/>
-        </w:rPr>
-        <w:t>test_recv_loop_handles_abrupt_close</w:t>
-      </w:r>
-      <w:proofErr w:type="spellEnd"/>
-      <w:r>
-        <w:rPr>
-          <w:rFonts w:ascii="Times New Roman" w:hAnsi="Times New Roman" w:cs="Times New Roman"/>
-        </w:rPr>
-        <w:t>, test_handshake_replay_downgrade.py) validates resilience to abrupt termination, replay, and downgrade attacks.</w:t>
+        <w:t>All errors (missing certs, expired or revoked credentials, handshake failure, network drop) are caught and logged gracefully. The test suite (test_recv_loop_handles_abrupt_close, test_handshake_replay_downgrade.py) validates resilience to abrupt termination, replay, and downgrade attacks.</w:t>
       </w:r>
     </w:p>
     <w:p>
@@ -4993,21 +4911,7 @@
         <w:rPr>
           <w:rFonts w:ascii="Times New Roman" w:hAnsi="Times New Roman" w:cs="Times New Roman"/>
         </w:rPr>
-        <w:t xml:space="preserve">Confidentiality is guaranteed </w:t>
-      </w:r>
-      <w:proofErr w:type="gramStart"/>
-      <w:r>
-        <w:rPr>
-          <w:rFonts w:ascii="Times New Roman" w:hAnsi="Times New Roman" w:cs="Times New Roman"/>
-        </w:rPr>
-        <w:t>through the use of</w:t>
-      </w:r>
-      <w:proofErr w:type="gramEnd"/>
-      <w:r>
-        <w:rPr>
-          <w:rFonts w:ascii="Times New Roman" w:hAnsi="Times New Roman" w:cs="Times New Roman"/>
-        </w:rPr>
-        <w:t xml:space="preserve"> TLS 1.2+ with only modern cipher suites (ECDHE+AESGCM or ECDHE+CHACHA20), ensuring all transmitted data is encrypted using authenticated encryption (AEAD).</w:t>
+        <w:t>Confidentiality is guaranteed through the use of TLS 1.2+ with only modern cipher suites (ECDHE+AESGCM or ECDHE+CHACHA20), ensuring all transmitted data is encrypted using authenticated encryption (AEAD).</w:t>
       </w:r>
       <w:r>
         <w:rPr>
@@ -5031,19 +4935,7 @@
         <w:rPr>
           <w:rFonts w:ascii="Times New Roman" w:hAnsi="Times New Roman" w:cs="Times New Roman"/>
         </w:rPr>
-        <w:t xml:space="preserve">Integrity is protected via AEAD modes, where each record’s authenticity is verified before </w:t>
-      </w:r>
-      <w:r>
-        <w:rPr>
-          <w:rFonts w:ascii="Times New Roman" w:hAnsi="Times New Roman" w:cs="Times New Roman"/>
-        </w:rPr>
-        <w:t>decryption,</w:t>
-      </w:r>
-      <w:r>
-        <w:rPr>
-          <w:rFonts w:ascii="Times New Roman" w:hAnsi="Times New Roman" w:cs="Times New Roman"/>
-        </w:rPr>
-        <w:t xml:space="preserve"> any tampering results in an immediate handshake failure or channel closure.</w:t>
+        <w:t>Integrity is protected via AEAD modes, where each record’s authenticity is verified before decryption, any tampering results in an immediate handshake failure or channel closure.</w:t>
       </w:r>
       <w:r>
         <w:rPr>
@@ -5055,21 +4947,7 @@
         <w:rPr>
           <w:rFonts w:ascii="Times New Roman" w:hAnsi="Times New Roman" w:cs="Times New Roman"/>
         </w:rPr>
-        <w:t xml:space="preserve">The implementation fails </w:t>
-      </w:r>
-      <w:proofErr w:type="gramStart"/>
-      <w:r>
-        <w:rPr>
-          <w:rFonts w:ascii="Times New Roman" w:hAnsi="Times New Roman" w:cs="Times New Roman"/>
-        </w:rPr>
-        <w:t>closed</w:t>
-      </w:r>
-      <w:proofErr w:type="gramEnd"/>
-      <w:r>
-        <w:rPr>
-          <w:rFonts w:ascii="Times New Roman" w:hAnsi="Times New Roman" w:cs="Times New Roman"/>
-        </w:rPr>
-        <w:t xml:space="preserve"> on all cryptographic or network anomalies, preventing partial or unsafe connections.</w:t>
+        <w:t>The implementation fails closed on all cryptographic or network anomalies, preventing partial or unsafe connections.</w:t>
       </w:r>
     </w:p>
     <w:p>
@@ -5113,6 +4991,7 @@
         <w:rPr>
           <w:rFonts w:ascii="Times New Roman" w:hAnsi="Times New Roman" w:cs="Times New Roman"/>
         </w:rPr>
+        <w:lastRenderedPageBreak/>
         <w:t>This validation is performed after the TLS handshake but before any data is transmitted, ensuring the communication channel cannot proceed unless both identities are authenticated and trusted.</w:t>
       </w:r>
       <w:r>
@@ -5125,14 +5004,7 @@
         <w:rPr>
           <w:rFonts w:ascii="Times New Roman" w:hAnsi="Times New Roman" w:cs="Times New Roman"/>
         </w:rPr>
-        <w:t xml:space="preserve">The use of </w:t>
-      </w:r>
-      <w:r>
-        <w:rPr>
-          <w:rFonts w:ascii="Times New Roman" w:hAnsi="Times New Roman" w:cs="Times New Roman"/>
-        </w:rPr>
-        <w:lastRenderedPageBreak/>
-        <w:t>short-lived certificates (renewed daily or weekly) reduces the lifetime of compromised credentials, further lowering the attack surface.</w:t>
+        <w:t>The use of short-lived certificates (renewed daily or weekly) reduces the lifetime of compromised credentials, further lowering the attack surface.</w:t>
       </w:r>
       <w:r>
         <w:rPr>
@@ -6402,6 +6274,95 @@
     </w:lvl>
   </w:abstractNum>
   <w:abstractNum w:abstractNumId="7" w15:restartNumberingAfterBreak="0">
+    <w:nsid w:val="17E90E2E"/>
+    <w:multiLevelType w:val="hybridMultilevel"/>
+    <w:tmpl w:val="D592BD30"/>
+    <w:lvl w:ilvl="0" w:tplc="F036F6D6">
+      <w:start w:val="1"/>
+      <w:numFmt w:val="decimal"/>
+      <w:lvlText w:val="%1."/>
+      <w:lvlJc w:val="left"/>
+      <w:pPr>
+        <w:ind w:left="744" w:hanging="384"/>
+      </w:pPr>
+      <w:rPr>
+        <w:rFonts w:hint="default"/>
+      </w:rPr>
+    </w:lvl>
+    <w:lvl w:ilvl="1" w:tplc="04090019" w:tentative="1">
+      <w:start w:val="1"/>
+      <w:numFmt w:val="lowerLetter"/>
+      <w:lvlText w:val="%2."/>
+      <w:lvlJc w:val="left"/>
+      <w:pPr>
+        <w:ind w:left="1440" w:hanging="360"/>
+      </w:pPr>
+    </w:lvl>
+    <w:lvl w:ilvl="2" w:tplc="0409001B" w:tentative="1">
+      <w:start w:val="1"/>
+      <w:numFmt w:val="lowerRoman"/>
+      <w:lvlText w:val="%3."/>
+      <w:lvlJc w:val="right"/>
+      <w:pPr>
+        <w:ind w:left="2160" w:hanging="180"/>
+      </w:pPr>
+    </w:lvl>
+    <w:lvl w:ilvl="3" w:tplc="0409000F" w:tentative="1">
+      <w:start w:val="1"/>
+      <w:numFmt w:val="decimal"/>
+      <w:lvlText w:val="%4."/>
+      <w:lvlJc w:val="left"/>
+      <w:pPr>
+        <w:ind w:left="2880" w:hanging="360"/>
+      </w:pPr>
+    </w:lvl>
+    <w:lvl w:ilvl="4" w:tplc="04090019" w:tentative="1">
+      <w:start w:val="1"/>
+      <w:numFmt w:val="lowerLetter"/>
+      <w:lvlText w:val="%5."/>
+      <w:lvlJc w:val="left"/>
+      <w:pPr>
+        <w:ind w:left="3600" w:hanging="360"/>
+      </w:pPr>
+    </w:lvl>
+    <w:lvl w:ilvl="5" w:tplc="0409001B" w:tentative="1">
+      <w:start w:val="1"/>
+      <w:numFmt w:val="lowerRoman"/>
+      <w:lvlText w:val="%6."/>
+      <w:lvlJc w:val="right"/>
+      <w:pPr>
+        <w:ind w:left="4320" w:hanging="180"/>
+      </w:pPr>
+    </w:lvl>
+    <w:lvl w:ilvl="6" w:tplc="0409000F" w:tentative="1">
+      <w:start w:val="1"/>
+      <w:numFmt w:val="decimal"/>
+      <w:lvlText w:val="%7."/>
+      <w:lvlJc w:val="left"/>
+      <w:pPr>
+        <w:ind w:left="5040" w:hanging="360"/>
+      </w:pPr>
+    </w:lvl>
+    <w:lvl w:ilvl="7" w:tplc="04090019" w:tentative="1">
+      <w:start w:val="1"/>
+      <w:numFmt w:val="lowerLetter"/>
+      <w:lvlText w:val="%8."/>
+      <w:lvlJc w:val="left"/>
+      <w:pPr>
+        <w:ind w:left="5760" w:hanging="360"/>
+      </w:pPr>
+    </w:lvl>
+    <w:lvl w:ilvl="8" w:tplc="0409001B" w:tentative="1">
+      <w:start w:val="1"/>
+      <w:numFmt w:val="lowerRoman"/>
+      <w:lvlText w:val="%9."/>
+      <w:lvlJc w:val="right"/>
+      <w:pPr>
+        <w:ind w:left="6480" w:hanging="180"/>
+      </w:pPr>
+    </w:lvl>
+  </w:abstractNum>
+  <w:abstractNum w:abstractNumId="8" w15:restartNumberingAfterBreak="0">
     <w:nsid w:val="197976EC"/>
     <w:multiLevelType w:val="multilevel"/>
     <w:tmpl w:val="FAC051DE"/>
@@ -6514,7 +6475,7 @@
       </w:rPr>
     </w:lvl>
   </w:abstractNum>
-  <w:abstractNum w:abstractNumId="8" w15:restartNumberingAfterBreak="0">
+  <w:abstractNum w:abstractNumId="9" w15:restartNumberingAfterBreak="0">
     <w:nsid w:val="1BEC6428"/>
     <w:multiLevelType w:val="multilevel"/>
     <w:tmpl w:val="5E5C5FA2"/>
@@ -6663,7 +6624,7 @@
       </w:rPr>
     </w:lvl>
   </w:abstractNum>
-  <w:abstractNum w:abstractNumId="9" w15:restartNumberingAfterBreak="0">
+  <w:abstractNum w:abstractNumId="10" w15:restartNumberingAfterBreak="0">
     <w:nsid w:val="1E804942"/>
     <w:multiLevelType w:val="multilevel"/>
     <w:tmpl w:val="5BE015EC"/>
@@ -6812,7 +6773,7 @@
       </w:rPr>
     </w:lvl>
   </w:abstractNum>
-  <w:abstractNum w:abstractNumId="10" w15:restartNumberingAfterBreak="0">
+  <w:abstractNum w:abstractNumId="11" w15:restartNumberingAfterBreak="0">
     <w:nsid w:val="1EAA0720"/>
     <w:multiLevelType w:val="multilevel"/>
     <w:tmpl w:val="0CAEF234"/>
@@ -6832,7 +6793,7 @@
         <w:sz w:val="20"/>
       </w:rPr>
     </w:lvl>
-    <w:lvl w:ilvl="1" w:tentative="1">
+    <w:lvl w:ilvl="1">
       <w:start w:val="1"/>
       <w:numFmt w:val="bullet"/>
       <w:lvlText w:val="o"/>
@@ -6961,7 +6922,7 @@
       </w:rPr>
     </w:lvl>
   </w:abstractNum>
-  <w:abstractNum w:abstractNumId="11" w15:restartNumberingAfterBreak="0">
+  <w:abstractNum w:abstractNumId="12" w15:restartNumberingAfterBreak="0">
     <w:nsid w:val="222F2B36"/>
     <w:multiLevelType w:val="multilevel"/>
     <w:tmpl w:val="BDEA360A"/>
@@ -7110,7 +7071,7 @@
       </w:rPr>
     </w:lvl>
   </w:abstractNum>
-  <w:abstractNum w:abstractNumId="12" w15:restartNumberingAfterBreak="0">
+  <w:abstractNum w:abstractNumId="13" w15:restartNumberingAfterBreak="0">
     <w:nsid w:val="2643073D"/>
     <w:multiLevelType w:val="multilevel"/>
     <w:tmpl w:val="CD8643FA"/>
@@ -7259,7 +7220,7 @@
       </w:rPr>
     </w:lvl>
   </w:abstractNum>
-  <w:abstractNum w:abstractNumId="13" w15:restartNumberingAfterBreak="0">
+  <w:abstractNum w:abstractNumId="14" w15:restartNumberingAfterBreak="0">
     <w:nsid w:val="2B201CEE"/>
     <w:multiLevelType w:val="multilevel"/>
     <w:tmpl w:val="FC1E9354"/>
@@ -7408,7 +7369,7 @@
       </w:rPr>
     </w:lvl>
   </w:abstractNum>
-  <w:abstractNum w:abstractNumId="14" w15:restartNumberingAfterBreak="0">
+  <w:abstractNum w:abstractNumId="15" w15:restartNumberingAfterBreak="0">
     <w:nsid w:val="337376C0"/>
     <w:multiLevelType w:val="hybridMultilevel"/>
     <w:tmpl w:val="2D58D0F0"/>
@@ -7497,7 +7458,7 @@
       </w:pPr>
     </w:lvl>
   </w:abstractNum>
-  <w:abstractNum w:abstractNumId="15" w15:restartNumberingAfterBreak="0">
+  <w:abstractNum w:abstractNumId="16" w15:restartNumberingAfterBreak="0">
     <w:nsid w:val="379F19BC"/>
     <w:multiLevelType w:val="multilevel"/>
     <w:tmpl w:val="E4505394"/>
@@ -7646,7 +7607,7 @@
       </w:rPr>
     </w:lvl>
   </w:abstractNum>
-  <w:abstractNum w:abstractNumId="16" w15:restartNumberingAfterBreak="0">
+  <w:abstractNum w:abstractNumId="17" w15:restartNumberingAfterBreak="0">
     <w:nsid w:val="3ADA043D"/>
     <w:multiLevelType w:val="multilevel"/>
     <w:tmpl w:val="0CAEF234"/>
@@ -7795,7 +7756,7 @@
       </w:rPr>
     </w:lvl>
   </w:abstractNum>
-  <w:abstractNum w:abstractNumId="17" w15:restartNumberingAfterBreak="0">
+  <w:abstractNum w:abstractNumId="18" w15:restartNumberingAfterBreak="0">
     <w:nsid w:val="404C5E31"/>
     <w:multiLevelType w:val="multilevel"/>
     <w:tmpl w:val="7240919C"/>
@@ -7944,7 +7905,7 @@
       </w:rPr>
     </w:lvl>
   </w:abstractNum>
-  <w:abstractNum w:abstractNumId="18" w15:restartNumberingAfterBreak="0">
+  <w:abstractNum w:abstractNumId="19" w15:restartNumberingAfterBreak="0">
     <w:nsid w:val="48077D08"/>
     <w:multiLevelType w:val="hybridMultilevel"/>
     <w:tmpl w:val="EEC6A976"/>
@@ -8030,7 +7991,7 @@
       </w:pPr>
     </w:lvl>
   </w:abstractNum>
-  <w:abstractNum w:abstractNumId="19" w15:restartNumberingAfterBreak="0">
+  <w:abstractNum w:abstractNumId="20" w15:restartNumberingAfterBreak="0">
     <w:nsid w:val="4EA4390E"/>
     <w:multiLevelType w:val="multilevel"/>
     <w:tmpl w:val="3C9CA6DC"/>
@@ -8179,7 +8140,7 @@
       </w:rPr>
     </w:lvl>
   </w:abstractNum>
-  <w:abstractNum w:abstractNumId="20" w15:restartNumberingAfterBreak="0">
+  <w:abstractNum w:abstractNumId="21" w15:restartNumberingAfterBreak="0">
     <w:nsid w:val="500F07FA"/>
     <w:multiLevelType w:val="hybridMultilevel"/>
     <w:tmpl w:val="5E765B9C"/>
@@ -8265,7 +8226,7 @@
       </w:pPr>
     </w:lvl>
   </w:abstractNum>
-  <w:abstractNum w:abstractNumId="21" w15:restartNumberingAfterBreak="0">
+  <w:abstractNum w:abstractNumId="22" w15:restartNumberingAfterBreak="0">
     <w:nsid w:val="519E5F47"/>
     <w:multiLevelType w:val="hybridMultilevel"/>
     <w:tmpl w:val="DEE6CEA2"/>
@@ -8351,7 +8312,7 @@
       </w:pPr>
     </w:lvl>
   </w:abstractNum>
-  <w:abstractNum w:abstractNumId="22" w15:restartNumberingAfterBreak="0">
+  <w:abstractNum w:abstractNumId="23" w15:restartNumberingAfterBreak="0">
     <w:nsid w:val="51BB4824"/>
     <w:multiLevelType w:val="multilevel"/>
     <w:tmpl w:val="B95CB194"/>
@@ -8500,7 +8461,7 @@
       </w:rPr>
     </w:lvl>
   </w:abstractNum>
-  <w:abstractNum w:abstractNumId="23" w15:restartNumberingAfterBreak="0">
+  <w:abstractNum w:abstractNumId="24" w15:restartNumberingAfterBreak="0">
     <w:nsid w:val="5A4431AD"/>
     <w:multiLevelType w:val="multilevel"/>
     <w:tmpl w:val="CDE08354"/>
@@ -8649,7 +8610,7 @@
       </w:rPr>
     </w:lvl>
   </w:abstractNum>
-  <w:abstractNum w:abstractNumId="24" w15:restartNumberingAfterBreak="0">
+  <w:abstractNum w:abstractNumId="25" w15:restartNumberingAfterBreak="0">
     <w:nsid w:val="63544D30"/>
     <w:multiLevelType w:val="multilevel"/>
     <w:tmpl w:val="C4C8B7A0"/>
@@ -8798,7 +8759,7 @@
       </w:rPr>
     </w:lvl>
   </w:abstractNum>
-  <w:abstractNum w:abstractNumId="25" w15:restartNumberingAfterBreak="0">
+  <w:abstractNum w:abstractNumId="26" w15:restartNumberingAfterBreak="0">
     <w:nsid w:val="642F1E3D"/>
     <w:multiLevelType w:val="hybridMultilevel"/>
     <w:tmpl w:val="7CCC0FE4"/>
@@ -8911,7 +8872,7 @@
       </w:rPr>
     </w:lvl>
   </w:abstractNum>
-  <w:abstractNum w:abstractNumId="26" w15:restartNumberingAfterBreak="0">
+  <w:abstractNum w:abstractNumId="27" w15:restartNumberingAfterBreak="0">
     <w:nsid w:val="6C8A337B"/>
     <w:multiLevelType w:val="multilevel"/>
     <w:tmpl w:val="82080834"/>
@@ -9060,7 +9021,93 @@
       </w:rPr>
     </w:lvl>
   </w:abstractNum>
-  <w:abstractNum w:abstractNumId="27" w15:restartNumberingAfterBreak="0">
+  <w:abstractNum w:abstractNumId="28" w15:restartNumberingAfterBreak="0">
+    <w:nsid w:val="74290BA4"/>
+    <w:multiLevelType w:val="hybridMultilevel"/>
+    <w:tmpl w:val="ACDCE0B8"/>
+    <w:lvl w:ilvl="0" w:tplc="0409000F">
+      <w:start w:val="1"/>
+      <w:numFmt w:val="decimal"/>
+      <w:lvlText w:val="%1."/>
+      <w:lvlJc w:val="left"/>
+      <w:pPr>
+        <w:ind w:left="720" w:hanging="360"/>
+      </w:pPr>
+    </w:lvl>
+    <w:lvl w:ilvl="1" w:tplc="04090019" w:tentative="1">
+      <w:start w:val="1"/>
+      <w:numFmt w:val="lowerLetter"/>
+      <w:lvlText w:val="%2."/>
+      <w:lvlJc w:val="left"/>
+      <w:pPr>
+        <w:ind w:left="1440" w:hanging="360"/>
+      </w:pPr>
+    </w:lvl>
+    <w:lvl w:ilvl="2" w:tplc="0409001B" w:tentative="1">
+      <w:start w:val="1"/>
+      <w:numFmt w:val="lowerRoman"/>
+      <w:lvlText w:val="%3."/>
+      <w:lvlJc w:val="right"/>
+      <w:pPr>
+        <w:ind w:left="2160" w:hanging="180"/>
+      </w:pPr>
+    </w:lvl>
+    <w:lvl w:ilvl="3" w:tplc="0409000F" w:tentative="1">
+      <w:start w:val="1"/>
+      <w:numFmt w:val="decimal"/>
+      <w:lvlText w:val="%4."/>
+      <w:lvlJc w:val="left"/>
+      <w:pPr>
+        <w:ind w:left="2880" w:hanging="360"/>
+      </w:pPr>
+    </w:lvl>
+    <w:lvl w:ilvl="4" w:tplc="04090019" w:tentative="1">
+      <w:start w:val="1"/>
+      <w:numFmt w:val="lowerLetter"/>
+      <w:lvlText w:val="%5."/>
+      <w:lvlJc w:val="left"/>
+      <w:pPr>
+        <w:ind w:left="3600" w:hanging="360"/>
+      </w:pPr>
+    </w:lvl>
+    <w:lvl w:ilvl="5" w:tplc="0409001B" w:tentative="1">
+      <w:start w:val="1"/>
+      <w:numFmt w:val="lowerRoman"/>
+      <w:lvlText w:val="%6."/>
+      <w:lvlJc w:val="right"/>
+      <w:pPr>
+        <w:ind w:left="4320" w:hanging="180"/>
+      </w:pPr>
+    </w:lvl>
+    <w:lvl w:ilvl="6" w:tplc="0409000F" w:tentative="1">
+      <w:start w:val="1"/>
+      <w:numFmt w:val="decimal"/>
+      <w:lvlText w:val="%7."/>
+      <w:lvlJc w:val="left"/>
+      <w:pPr>
+        <w:ind w:left="5040" w:hanging="360"/>
+      </w:pPr>
+    </w:lvl>
+    <w:lvl w:ilvl="7" w:tplc="04090019" w:tentative="1">
+      <w:start w:val="1"/>
+      <w:numFmt w:val="lowerLetter"/>
+      <w:lvlText w:val="%8."/>
+      <w:lvlJc w:val="left"/>
+      <w:pPr>
+        <w:ind w:left="5760" w:hanging="360"/>
+      </w:pPr>
+    </w:lvl>
+    <w:lvl w:ilvl="8" w:tplc="0409001B" w:tentative="1">
+      <w:start w:val="1"/>
+      <w:numFmt w:val="lowerRoman"/>
+      <w:lvlText w:val="%9."/>
+      <w:lvlJc w:val="right"/>
+      <w:pPr>
+        <w:ind w:left="6480" w:hanging="180"/>
+      </w:pPr>
+    </w:lvl>
+  </w:abstractNum>
+  <w:abstractNum w:abstractNumId="29" w15:restartNumberingAfterBreak="0">
     <w:nsid w:val="769176C0"/>
     <w:multiLevelType w:val="multilevel"/>
     <w:tmpl w:val="0526C732"/>
@@ -9209,7 +9256,7 @@
       </w:rPr>
     </w:lvl>
   </w:abstractNum>
-  <w:abstractNum w:abstractNumId="28" w15:restartNumberingAfterBreak="0">
+  <w:abstractNum w:abstractNumId="30" w15:restartNumberingAfterBreak="0">
     <w:nsid w:val="78B462AD"/>
     <w:multiLevelType w:val="multilevel"/>
     <w:tmpl w:val="BDE0BEEC"/>
@@ -9322,7 +9369,7 @@
       </w:rPr>
     </w:lvl>
   </w:abstractNum>
-  <w:abstractNum w:abstractNumId="29" w15:restartNumberingAfterBreak="0">
+  <w:abstractNum w:abstractNumId="31" w15:restartNumberingAfterBreak="0">
     <w:nsid w:val="78CA1DE5"/>
     <w:multiLevelType w:val="multilevel"/>
     <w:tmpl w:val="1DD86396"/>
@@ -9471,7 +9518,7 @@
       </w:rPr>
     </w:lvl>
   </w:abstractNum>
-  <w:abstractNum w:abstractNumId="30" w15:restartNumberingAfterBreak="0">
+  <w:abstractNum w:abstractNumId="32" w15:restartNumberingAfterBreak="0">
     <w:nsid w:val="7A7407F7"/>
     <w:multiLevelType w:val="hybridMultilevel"/>
     <w:tmpl w:val="94701268"/>
@@ -9557,7 +9604,7 @@
       </w:pPr>
     </w:lvl>
   </w:abstractNum>
-  <w:abstractNum w:abstractNumId="31" w15:restartNumberingAfterBreak="0">
+  <w:abstractNum w:abstractNumId="33" w15:restartNumberingAfterBreak="0">
     <w:nsid w:val="7DEB750E"/>
     <w:multiLevelType w:val="multilevel"/>
     <w:tmpl w:val="B832D14E"/>
@@ -9707,100 +9754,106 @@
     </w:lvl>
   </w:abstractNum>
   <w:num w:numId="1" w16cid:durableId="1558130140">
-    <w:abstractNumId w:val="7"/>
+    <w:abstractNumId w:val="8"/>
   </w:num>
   <w:num w:numId="2" w16cid:durableId="1631206020">
-    <w:abstractNumId w:val="28"/>
+    <w:abstractNumId w:val="30"/>
   </w:num>
   <w:num w:numId="3" w16cid:durableId="1292899846">
-    <w:abstractNumId w:val="14"/>
+    <w:abstractNumId w:val="15"/>
   </w:num>
   <w:num w:numId="4" w16cid:durableId="820538211">
-    <w:abstractNumId w:val="30"/>
+    <w:abstractNumId w:val="32"/>
   </w:num>
   <w:num w:numId="5" w16cid:durableId="1898734333">
-    <w:abstractNumId w:val="18"/>
+    <w:abstractNumId w:val="19"/>
   </w:num>
   <w:num w:numId="6" w16cid:durableId="842865250">
-    <w:abstractNumId w:val="21"/>
+    <w:abstractNumId w:val="22"/>
   </w:num>
   <w:num w:numId="7" w16cid:durableId="1557351617">
-    <w:abstractNumId w:val="10"/>
+    <w:abstractNumId w:val="11"/>
   </w:num>
   <w:num w:numId="8" w16cid:durableId="425806805">
-    <w:abstractNumId w:val="16"/>
+    <w:abstractNumId w:val="17"/>
   </w:num>
   <w:num w:numId="9" w16cid:durableId="646517788">
     <w:abstractNumId w:val="5"/>
   </w:num>
   <w:num w:numId="10" w16cid:durableId="830564922">
-    <w:abstractNumId w:val="8"/>
+    <w:abstractNumId w:val="9"/>
   </w:num>
   <w:num w:numId="11" w16cid:durableId="652107194">
-    <w:abstractNumId w:val="27"/>
+    <w:abstractNumId w:val="29"/>
   </w:num>
   <w:num w:numId="12" w16cid:durableId="580406500">
-    <w:abstractNumId w:val="31"/>
+    <w:abstractNumId w:val="33"/>
   </w:num>
   <w:num w:numId="13" w16cid:durableId="1514343841">
     <w:abstractNumId w:val="3"/>
   </w:num>
   <w:num w:numId="14" w16cid:durableId="1788500703">
-    <w:abstractNumId w:val="29"/>
+    <w:abstractNumId w:val="31"/>
   </w:num>
   <w:num w:numId="15" w16cid:durableId="150803267">
-    <w:abstractNumId w:val="26"/>
+    <w:abstractNumId w:val="27"/>
   </w:num>
   <w:num w:numId="16" w16cid:durableId="1316105014">
-    <w:abstractNumId w:val="11"/>
+    <w:abstractNumId w:val="12"/>
   </w:num>
   <w:num w:numId="17" w16cid:durableId="439760373">
     <w:abstractNumId w:val="0"/>
   </w:num>
   <w:num w:numId="18" w16cid:durableId="1394887794">
-    <w:abstractNumId w:val="17"/>
+    <w:abstractNumId w:val="18"/>
   </w:num>
   <w:num w:numId="19" w16cid:durableId="1859855673">
     <w:abstractNumId w:val="1"/>
   </w:num>
   <w:num w:numId="20" w16cid:durableId="470053398">
-    <w:abstractNumId w:val="12"/>
+    <w:abstractNumId w:val="13"/>
   </w:num>
   <w:num w:numId="21" w16cid:durableId="213205157">
     <w:abstractNumId w:val="2"/>
   </w:num>
   <w:num w:numId="22" w16cid:durableId="988903674">
-    <w:abstractNumId w:val="13"/>
+    <w:abstractNumId w:val="14"/>
   </w:num>
   <w:num w:numId="23" w16cid:durableId="1902784967">
-    <w:abstractNumId w:val="20"/>
+    <w:abstractNumId w:val="21"/>
   </w:num>
   <w:num w:numId="24" w16cid:durableId="186988484">
     <w:abstractNumId w:val="4"/>
   </w:num>
   <w:num w:numId="25" w16cid:durableId="1404832810">
+    <w:abstractNumId w:val="26"/>
+  </w:num>
+  <w:num w:numId="26" w16cid:durableId="376011272">
     <w:abstractNumId w:val="25"/>
   </w:num>
-  <w:num w:numId="26" w16cid:durableId="376011272">
+  <w:num w:numId="27" w16cid:durableId="1535535773">
     <w:abstractNumId w:val="24"/>
   </w:num>
-  <w:num w:numId="27" w16cid:durableId="1535535773">
-    <w:abstractNumId w:val="23"/>
-  </w:num>
   <w:num w:numId="28" w16cid:durableId="1963145450">
-    <w:abstractNumId w:val="19"/>
+    <w:abstractNumId w:val="20"/>
   </w:num>
   <w:num w:numId="29" w16cid:durableId="1590889286">
-    <w:abstractNumId w:val="15"/>
+    <w:abstractNumId w:val="16"/>
   </w:num>
   <w:num w:numId="30" w16cid:durableId="1075082886">
-    <w:abstractNumId w:val="9"/>
+    <w:abstractNumId w:val="10"/>
   </w:num>
   <w:num w:numId="31" w16cid:durableId="372075921">
-    <w:abstractNumId w:val="22"/>
+    <w:abstractNumId w:val="23"/>
   </w:num>
   <w:num w:numId="32" w16cid:durableId="560747619">
     <w:abstractNumId w:val="6"/>
+  </w:num>
+  <w:num w:numId="33" w16cid:durableId="1726684791">
+    <w:abstractNumId w:val="28"/>
+  </w:num>
+  <w:num w:numId="34" w16cid:durableId="1988699537">
+    <w:abstractNumId w:val="7"/>
   </w:num>
 </w:numbering>
 </file>

</xml_diff>